<commit_message>
Firxed a bug in shuffling elements without a parent element
</commit_message>
<xml_diff>
--- a/Shuffler.Tests/TestFiles/MultiLineFiles/They VBbombed MD3in PRENthe NNcity NNcentre MD2of NNRiver NNStreet MD1on PRENthe NNcorner PRENthe NNhouse BKP..docx
+++ b/Shuffler.Tests/TestFiles/MultiLineFiles/They VBbombed MD3in PRENthe NNcity NNcentre MD2of NNRiver NNStreet MD1on PRENthe NNcorner PRENthe NNhouse BKP..docx
@@ -18,7 +18,6 @@
         </w:rPr>
         <w:t xml:space="preserve"> </w:t>
       </w:r>
-      <w:proofErr w:type="spellStart"/>
       <w:r>
         <w:rPr>
           <w:rFonts w:ascii="Arial" w:eastAsia="SimSun" w:hAnsi="Arial" w:cs="Arial"/>
@@ -36,7 +35,6 @@
         </w:rPr>
         <w:t>bombed</w:t>
       </w:r>
-      <w:proofErr w:type="spellEnd"/>
       <w:r>
         <w:rPr>
           <w:rFonts w:ascii="Arial" w:eastAsia="SimSun" w:hAnsi="Arial" w:cs="Arial"/>
@@ -61,7 +59,6 @@
         </w:rPr>
         <w:t xml:space="preserve">in </w:t>
       </w:r>
-      <w:proofErr w:type="spellStart"/>
       <w:r>
         <w:rPr>
           <w:rFonts w:ascii="Arial" w:eastAsia="SimSun" w:hAnsi="Arial" w:cs="Arial"/>
@@ -77,71 +74,68 @@
           <w:u w:val="single"/>
           <w:lang w:val="en-US"/>
         </w:rPr>
-        <w:t>the</w:t>
-      </w:r>
-      <w:proofErr w:type="spellEnd"/>
-      <w:r>
-        <w:rPr>
-          <w:rFonts w:ascii="Arial" w:eastAsia="SimSun" w:hAnsi="Arial" w:cs="Arial"/>
-          <w:u w:val="single"/>
+        <w:t xml:space="preserve">the </w:t>
+      </w:r>
+      <w:r>
+        <w:rPr>
+          <w:rFonts w:ascii="Arial" w:eastAsia="SimSun" w:hAnsi="Arial" w:cs="Arial"/>
+          <w:u w:val="single"/>
+          <w:vertAlign w:val="superscript"/>
+          <w:lang w:val="en-US"/>
+        </w:rPr>
+        <w:t>NN</w:t>
+      </w:r>
+      <w:r>
+        <w:rPr>
+          <w:rFonts w:ascii="Arial" w:eastAsia="SimSun" w:hAnsi="Arial" w:cs="Arial"/>
+          <w:u w:val="single"/>
+          <w:lang w:val="en-US"/>
+        </w:rPr>
+        <w:t xml:space="preserve">city </w:t>
+      </w:r>
+      <w:r>
+        <w:rPr>
+          <w:rFonts w:ascii="Arial" w:eastAsia="SimSun" w:hAnsi="Arial" w:cs="Arial"/>
+          <w:u w:val="single"/>
+          <w:vertAlign w:val="superscript"/>
+          <w:lang w:val="en-US"/>
+        </w:rPr>
+        <w:t>NN</w:t>
+      </w:r>
+      <w:r>
+        <w:rPr>
+          <w:rFonts w:ascii="Arial" w:eastAsia="SimSun" w:hAnsi="Arial" w:cs="Arial"/>
+          <w:u w:val="single"/>
+          <w:lang w:val="en-US"/>
+        </w:rPr>
+        <w:t>centre</w:t>
+      </w:r>
+      <w:r>
+        <w:rPr>
+          <w:rFonts w:ascii="Arial" w:eastAsia="SimSun" w:hAnsi="Arial" w:cs="Arial"/>
+          <w:u w:val="single"/>
+          <w:vertAlign w:val="superscript"/>
           <w:lang w:val="en-US"/>
         </w:rPr>
         <w:t xml:space="preserve"> </w:t>
       </w:r>
-      <w:proofErr w:type="spellStart"/>
-      <w:r>
-        <w:rPr>
-          <w:rFonts w:ascii="Arial" w:eastAsia="SimSun" w:hAnsi="Arial" w:cs="Arial"/>
-          <w:u w:val="single"/>
-          <w:vertAlign w:val="superscript"/>
-          <w:lang w:val="en-US"/>
-        </w:rPr>
-        <w:t>NN</w:t>
-      </w:r>
-      <w:r>
-        <w:rPr>
-          <w:rFonts w:ascii="Arial" w:eastAsia="SimSun" w:hAnsi="Arial" w:cs="Arial"/>
-          <w:u w:val="single"/>
-          <w:lang w:val="en-US"/>
-        </w:rPr>
-        <w:t>city</w:t>
-      </w:r>
-      <w:proofErr w:type="spellEnd"/>
-      <w:r>
-        <w:rPr>
-          <w:rFonts w:ascii="Arial" w:eastAsia="SimSun" w:hAnsi="Arial" w:cs="Arial"/>
-          <w:u w:val="single"/>
-          <w:lang w:val="en-US"/>
-        </w:rPr>
-        <w:t xml:space="preserve"> </w:t>
-      </w:r>
-      <w:proofErr w:type="spellStart"/>
-      <w:r>
-        <w:rPr>
-          <w:rFonts w:ascii="Arial" w:eastAsia="SimSun" w:hAnsi="Arial" w:cs="Arial"/>
-          <w:u w:val="single"/>
-          <w:vertAlign w:val="superscript"/>
-          <w:lang w:val="en-US"/>
-        </w:rPr>
-        <w:t>NN</w:t>
-      </w:r>
-      <w:r>
-        <w:rPr>
-          <w:rFonts w:ascii="Arial" w:eastAsia="SimSun" w:hAnsi="Arial" w:cs="Arial"/>
-          <w:u w:val="single"/>
-          <w:lang w:val="en-US"/>
-        </w:rPr>
-        <w:t>centre</w:t>
-      </w:r>
-      <w:proofErr w:type="spellEnd"/>
-      <w:r>
-        <w:rPr>
-          <w:rFonts w:ascii="Arial" w:eastAsia="SimSun" w:hAnsi="Arial" w:cs="Arial"/>
-          <w:u w:val="single"/>
-          <w:vertAlign w:val="superscript"/>
-          <w:lang w:val="en-US"/>
-        </w:rPr>
-        <w:t xml:space="preserve"> MD</w:t>
+      <w:r>
+        <w:rPr>
+          <w:rFonts w:ascii="Arial" w:eastAsia="SimSun" w:hAnsi="Arial" w:cs="Arial"/>
+          <w:u w:val="single"/>
+          <w:vertAlign w:val="superscript"/>
+          <w:lang w:val="en-US"/>
+        </w:rPr>
+        <w:t>M</w:t>
+      </w:r>
+      <w:r>
+        <w:rPr>
+          <w:rFonts w:ascii="Arial" w:eastAsia="SimSun" w:hAnsi="Arial" w:cs="Arial"/>
+          <w:u w:val="single"/>
+          <w:vertAlign w:val="superscript"/>
+          <w:lang w:val="en-US"/>
+        </w:rPr>
+        <w:t>D</w:t>
       </w:r>
       <w:bookmarkStart w:id="0" w:name="_GoBack"/>
       <w:bookmarkEnd w:id="0"/>
@@ -162,7 +156,6 @@
         </w:rPr>
         <w:t xml:space="preserve">of </w:t>
       </w:r>
-      <w:proofErr w:type="spellStart"/>
       <w:r>
         <w:rPr>
           <w:rFonts w:ascii="Arial" w:eastAsia="SimSun" w:hAnsi="Arial" w:cs="Arial"/>
@@ -178,18 +171,100 @@
           <w:u w:val="single"/>
           <w:lang w:val="en-US"/>
         </w:rPr>
-        <w:t>River</w:t>
-      </w:r>
-      <w:proofErr w:type="spellEnd"/>
-      <w:r>
-        <w:rPr>
-          <w:rFonts w:ascii="Arial" w:eastAsia="SimSun" w:hAnsi="Arial" w:cs="Arial"/>
-          <w:u w:val="single"/>
+        <w:t xml:space="preserve">River </w:t>
+      </w:r>
+      <w:r>
+        <w:rPr>
+          <w:rFonts w:ascii="Arial" w:eastAsia="SimSun" w:hAnsi="Arial" w:cs="Arial"/>
+          <w:u w:val="single"/>
+          <w:vertAlign w:val="superscript"/>
+          <w:lang w:val="en-US"/>
+        </w:rPr>
+        <w:t>NN</w:t>
+      </w:r>
+      <w:r>
+        <w:rPr>
+          <w:rFonts w:ascii="Arial" w:eastAsia="SimSun" w:hAnsi="Arial" w:cs="Arial"/>
+          <w:u w:val="single"/>
+          <w:lang w:val="en-US"/>
+        </w:rPr>
+        <w:t>Street</w:t>
+      </w:r>
+      <w:r>
+        <w:rPr>
+          <w:rFonts w:ascii="Arial" w:eastAsia="SimSun" w:hAnsi="Arial" w:cs="Arial"/>
+          <w:u w:val="single"/>
+          <w:vertAlign w:val="superscript"/>
+          <w:lang w:val="en-US"/>
+        </w:rPr>
+        <w:t xml:space="preserve"> MD1</w:t>
+      </w:r>
+      <w:r>
+        <w:rPr>
+          <w:rFonts w:ascii="Arial" w:eastAsia="SimSun" w:hAnsi="Arial" w:cs="Arial"/>
+          <w:u w:val="single"/>
+          <w:lang w:val="en-US"/>
+        </w:rPr>
+        <w:t xml:space="preserve">on </w:t>
+      </w:r>
+      <w:r>
+        <w:rPr>
+          <w:rFonts w:ascii="Arial" w:eastAsia="SimSun" w:hAnsi="Arial" w:cs="Arial"/>
+          <w:u w:val="single"/>
+          <w:vertAlign w:val="superscript"/>
+          <w:lang w:val="en-US"/>
+        </w:rPr>
+        <w:t>PREN</w:t>
+      </w:r>
+      <w:r>
+        <w:rPr>
+          <w:rFonts w:ascii="Arial" w:eastAsia="SimSun" w:hAnsi="Arial" w:cs="Arial"/>
+          <w:u w:val="single"/>
+          <w:lang w:val="en-US"/>
+        </w:rPr>
+        <w:t xml:space="preserve">the </w:t>
+      </w:r>
+      <w:r>
+        <w:rPr>
+          <w:rFonts w:ascii="Arial" w:eastAsia="SimSun" w:hAnsi="Arial" w:cs="Arial"/>
+          <w:u w:val="single"/>
+          <w:vertAlign w:val="superscript"/>
+          <w:lang w:val="en-US"/>
+        </w:rPr>
+        <w:t>NN</w:t>
+      </w:r>
+      <w:r>
+        <w:rPr>
+          <w:rFonts w:ascii="Arial" w:eastAsia="SimSun" w:hAnsi="Arial" w:cs="Arial"/>
+          <w:u w:val="single"/>
+          <w:lang w:val="en-US"/>
+        </w:rPr>
+        <w:t>corner</w:t>
+      </w:r>
+      <w:r>
+        <w:rPr>
+          <w:rFonts w:ascii="Arial" w:eastAsia="SimSun" w:hAnsi="Arial" w:cs="Arial"/>
           <w:lang w:val="en-US"/>
         </w:rPr>
         <w:t xml:space="preserve"> </w:t>
       </w:r>
-      <w:proofErr w:type="spellStart"/>
+      <w:r>
+        <w:rPr>
+          <w:rFonts w:ascii="Arial" w:eastAsia="SimSun" w:hAnsi="Arial" w:cs="Arial"/>
+          <w:u w:val="single"/>
+          <w:vertAlign w:val="superscript"/>
+          <w:lang w:val="en-US"/>
+        </w:rPr>
+        <w:t>PREN</w:t>
+      </w:r>
+      <w:r>
+        <w:rPr>
+          <w:rFonts w:ascii="Arial" w:eastAsia="SimSun" w:hAnsi="Arial" w:cs="Arial"/>
+          <w:u w:val="single"/>
+          <w:lang w:val="en-US"/>
+        </w:rPr>
+        <w:t xml:space="preserve">the </w:t>
+      </w:r>
       <w:r>
         <w:rPr>
           <w:rFonts w:ascii="Arial" w:eastAsia="SimSun" w:hAnsi="Arial" w:cs="Arial"/>
@@ -205,125 +280,8 @@
           <w:u w:val="single"/>
           <w:lang w:val="en-US"/>
         </w:rPr>
-        <w:t>Street</w:t>
-      </w:r>
-      <w:proofErr w:type="spellEnd"/>
-      <w:r>
-        <w:rPr>
-          <w:rFonts w:ascii="Arial" w:eastAsia="SimSun" w:hAnsi="Arial" w:cs="Arial"/>
-          <w:u w:val="single"/>
-          <w:vertAlign w:val="superscript"/>
-          <w:lang w:val="en-US"/>
-        </w:rPr>
-        <w:t xml:space="preserve"> MD1</w:t>
-      </w:r>
-      <w:r>
-        <w:rPr>
-          <w:rFonts w:ascii="Arial" w:eastAsia="SimSun" w:hAnsi="Arial" w:cs="Arial"/>
-          <w:u w:val="single"/>
-          <w:lang w:val="en-US"/>
-        </w:rPr>
-        <w:t xml:space="preserve">on </w:t>
-      </w:r>
-      <w:proofErr w:type="spellStart"/>
-      <w:r>
-        <w:rPr>
-          <w:rFonts w:ascii="Arial" w:eastAsia="SimSun" w:hAnsi="Arial" w:cs="Arial"/>
-          <w:u w:val="single"/>
-          <w:vertAlign w:val="superscript"/>
-          <w:lang w:val="en-US"/>
-        </w:rPr>
-        <w:t>PREN</w:t>
-      </w:r>
-      <w:r>
-        <w:rPr>
-          <w:rFonts w:ascii="Arial" w:eastAsia="SimSun" w:hAnsi="Arial" w:cs="Arial"/>
-          <w:u w:val="single"/>
-          <w:lang w:val="en-US"/>
-        </w:rPr>
-        <w:t>the</w:t>
-      </w:r>
-      <w:proofErr w:type="spellEnd"/>
-      <w:r>
-        <w:rPr>
-          <w:rFonts w:ascii="Arial" w:eastAsia="SimSun" w:hAnsi="Arial" w:cs="Arial"/>
-          <w:u w:val="single"/>
-          <w:lang w:val="en-US"/>
-        </w:rPr>
-        <w:t xml:space="preserve"> </w:t>
-      </w:r>
-      <w:proofErr w:type="spellStart"/>
-      <w:r>
-        <w:rPr>
-          <w:rFonts w:ascii="Arial" w:eastAsia="SimSun" w:hAnsi="Arial" w:cs="Arial"/>
-          <w:u w:val="single"/>
-          <w:vertAlign w:val="superscript"/>
-          <w:lang w:val="en-US"/>
-        </w:rPr>
-        <w:t>NN</w:t>
-      </w:r>
-      <w:r>
-        <w:rPr>
-          <w:rFonts w:ascii="Arial" w:eastAsia="SimSun" w:hAnsi="Arial" w:cs="Arial"/>
-          <w:u w:val="single"/>
-          <w:lang w:val="en-US"/>
-        </w:rPr>
-        <w:t>corner</w:t>
-      </w:r>
-      <w:proofErr w:type="spellEnd"/>
-      <w:r>
-        <w:rPr>
-          <w:rFonts w:ascii="Arial" w:eastAsia="SimSun" w:hAnsi="Arial" w:cs="Arial"/>
-          <w:lang w:val="en-US"/>
-        </w:rPr>
-        <w:t xml:space="preserve"> </w:t>
-      </w:r>
-      <w:proofErr w:type="spellStart"/>
-      <w:r>
-        <w:rPr>
-          <w:rFonts w:ascii="Arial" w:eastAsia="SimSun" w:hAnsi="Arial" w:cs="Arial"/>
-          <w:u w:val="single"/>
-          <w:vertAlign w:val="superscript"/>
-          <w:lang w:val="en-US"/>
-        </w:rPr>
-        <w:t>PREN</w:t>
-      </w:r>
-      <w:r>
-        <w:rPr>
-          <w:rFonts w:ascii="Arial" w:eastAsia="SimSun" w:hAnsi="Arial" w:cs="Arial"/>
-          <w:u w:val="single"/>
-          <w:lang w:val="en-US"/>
-        </w:rPr>
-        <w:t>the</w:t>
-      </w:r>
-      <w:proofErr w:type="spellEnd"/>
-      <w:r>
-        <w:rPr>
-          <w:rFonts w:ascii="Arial" w:eastAsia="SimSun" w:hAnsi="Arial" w:cs="Arial"/>
-          <w:u w:val="single"/>
-          <w:lang w:val="en-US"/>
-        </w:rPr>
-        <w:t xml:space="preserve"> </w:t>
-      </w:r>
-      <w:proofErr w:type="spellStart"/>
-      <w:r>
-        <w:rPr>
-          <w:rFonts w:ascii="Arial" w:eastAsia="SimSun" w:hAnsi="Arial" w:cs="Arial"/>
-          <w:u w:val="single"/>
-          <w:vertAlign w:val="superscript"/>
-          <w:lang w:val="en-US"/>
-        </w:rPr>
-        <w:t>NN</w:t>
-      </w:r>
-      <w:r>
-        <w:rPr>
-          <w:rFonts w:ascii="Arial" w:eastAsia="SimSun" w:hAnsi="Arial" w:cs="Arial"/>
-          <w:u w:val="single"/>
-          <w:lang w:val="en-US"/>
-        </w:rPr>
         <w:t>house</w:t>
       </w:r>
-      <w:proofErr w:type="spellEnd"/>
       <w:r>
         <w:rPr>
           <w:rFonts w:ascii="Arial" w:hAnsi="Arial" w:cs="Arial"/>

</xml_diff>